<commit_message>
🍃 Mon Premier Projet Java
</commit_message>
<xml_diff>
--- a/FunGraphs.docx
+++ b/FunGraphs.docx
@@ -1,6 +1,6 @@
 
 <file path=word/document.xml><?xml version="1.0" encoding="utf-8"?>
-<w:document xmlns:wpc="http://schemas.microsoft.com/office/word/2010/wordprocessingCanvas" xmlns:mc="http://schemas.openxmlformats.org/markup-compatibility/2006" xmlns:o="urn:schemas-microsoft-com:office:office" xmlns:r="http://schemas.openxmlformats.org/officeDocument/2006/relationships" xmlns:m="http://schemas.openxmlformats.org/officeDocument/2006/math" xmlns:v="urn:schemas-microsoft-com:vml" xmlns:wp14="http://schemas.microsoft.com/office/word/2010/wordprocessingDrawing" xmlns:wp="http://schemas.openxmlformats.org/drawingml/2006/wordprocessingDrawing" xmlns:w10="urn:schemas-microsoft-com:office:word" xmlns:w="http://schemas.openxmlformats.org/wordprocessingml/2006/main" xmlns:w14="http://schemas.microsoft.com/office/word/2010/wordml" xmlns:w15="http://schemas.microsoft.com/office/word/2012/wordml" xmlns:wpg="http://schemas.microsoft.com/office/word/2010/wordprocessingGroup" xmlns:wpi="http://schemas.microsoft.com/office/word/2010/wordprocessingInk" xmlns:wne="http://schemas.microsoft.com/office/word/2006/wordml" xmlns:wps="http://schemas.microsoft.com/office/word/2010/wordprocessingShape" mc:Ignorable="w14 w15 wp14">
+<w:document xmlns:wpc="http://schemas.microsoft.com/office/word/2010/wordprocessingCanvas" xmlns:cx="http://schemas.microsoft.com/office/drawing/2014/chartex" xmlns:cx1="http://schemas.microsoft.com/office/drawing/2015/9/8/chartex" xmlns:cx2="http://schemas.microsoft.com/office/drawing/2015/10/21/chartex" xmlns:cx3="http://schemas.microsoft.com/office/drawing/2016/5/9/chartex" xmlns:cx4="http://schemas.microsoft.com/office/drawing/2016/5/10/chartex" xmlns:cx5="http://schemas.microsoft.com/office/drawing/2016/5/11/chartex" xmlns:cx6="http://schemas.microsoft.com/office/drawing/2016/5/12/chartex" xmlns:cx7="http://schemas.microsoft.com/office/drawing/2016/5/13/chartex" xmlns:cx8="http://schemas.microsoft.com/office/drawing/2016/5/14/chartex" xmlns:mc="http://schemas.openxmlformats.org/markup-compatibility/2006" xmlns:aink="http://schemas.microsoft.com/office/drawing/2016/ink" xmlns:am3d="http://schemas.microsoft.com/office/drawing/2017/model3d" xmlns:o="urn:schemas-microsoft-com:office:office" xmlns:r="http://schemas.openxmlformats.org/officeDocument/2006/relationships" xmlns:m="http://schemas.openxmlformats.org/officeDocument/2006/math" xmlns:v="urn:schemas-microsoft-com:vml" xmlns:wp14="http://schemas.microsoft.com/office/word/2010/wordprocessingDrawing" xmlns:wp="http://schemas.openxmlformats.org/drawingml/2006/wordprocessingDrawing" xmlns:w10="urn:schemas-microsoft-com:office:word" xmlns:w="http://schemas.openxmlformats.org/wordprocessingml/2006/main" xmlns:w14="http://schemas.microsoft.com/office/word/2010/wordml" xmlns:w15="http://schemas.microsoft.com/office/word/2012/wordml" xmlns:w16cex="http://schemas.microsoft.com/office/word/2018/wordml/cex" xmlns:w16cid="http://schemas.microsoft.com/office/word/2016/wordml/cid" xmlns:w16="http://schemas.microsoft.com/office/word/2018/wordml" xmlns:w16sdtdh="http://schemas.microsoft.com/office/word/2020/wordml/sdtdatahash" xmlns:w16se="http://schemas.microsoft.com/office/word/2015/wordml/symex" xmlns:wpg="http://schemas.microsoft.com/office/word/2010/wordprocessingGroup" xmlns:wpi="http://schemas.microsoft.com/office/word/2010/wordprocessingInk" xmlns:wne="http://schemas.microsoft.com/office/word/2006/wordml" xmlns:wps="http://schemas.microsoft.com/office/word/2010/wordprocessingShape" mc:Ignorable="w14 w15 w16se w16cid w16 w16cex w16sdtdh wp14">
   <w:body>
     <w:tbl>
       <w:tblPr>
@@ -129,6 +129,7 @@
                 <w:rFonts w:ascii="Gabriola" w:hAnsi="Gabriola"/>
                 <w:noProof/>
                 <w:sz w:val="72"/>
+                <w:lang w:val="fr-FR"/>
               </w:rPr>
               <w:t xml:space="preserve">   </w:t>
             </w:r>
@@ -140,7 +141,7 @@
                 <w:lang w:val="fr-FR" w:eastAsia="fr-FR"/>
               </w:rPr>
               <w:drawing>
-                <wp:inline distT="0" distB="0" distL="0" distR="0" wp14:anchorId="47663CB5" wp14:editId="3833B3B0">
+                <wp:inline distT="0" distB="0" distL="0" distR="0" wp14:anchorId="7B92A8D3" wp14:editId="44639A31">
                   <wp:extent cx="5445760" cy="3474720"/>
                   <wp:effectExtent l="0" t="0" r="2540" b="0"/>
                   <wp:docPr id="1" name="Image 1"/>
@@ -408,12 +409,14 @@
               <w:rPr>
                 <w:rFonts w:ascii="Gabriola" w:hAnsi="Gabriola"/>
                 <w:sz w:val="72"/>
+                <w:lang w:val="fr-FR"/>
               </w:rPr>
             </w:pPr>
             <w:r>
               <w:rPr>
                 <w:rFonts w:ascii="Gabriola" w:hAnsi="Gabriola"/>
                 <w:sz w:val="72"/>
+                <w:lang w:val="fr-FR"/>
               </w:rPr>
               <w:t>Remerciements</w:t>
             </w:r>
@@ -424,6 +427,7 @@
               <w:rPr>
                 <w:rFonts w:ascii="Gabriola" w:hAnsi="Gabriola"/>
                 <w:sz w:val="52"/>
+                <w:lang w:val="fr-FR"/>
               </w:rPr>
             </w:pPr>
           </w:p>
@@ -716,7 +720,25 @@
                 <w:szCs w:val="52"/>
                 <w:u w:val="single"/>
               </w:rPr>
-              <w:t>Coordonnateur :</w:t>
+              <w:t>Coordonnatr</w:t>
+            </w:r>
+            <w:r>
+              <w:rPr>
+                <w:rFonts w:ascii="Gabriola" w:hAnsi="Gabriola" w:cs="Verdana"/>
+                <w:sz w:val="52"/>
+                <w:szCs w:val="52"/>
+                <w:u w:val="single"/>
+              </w:rPr>
+              <w:t>ice</w:t>
+            </w:r>
+            <w:r>
+              <w:rPr>
+                <w:rFonts w:ascii="Gabriola" w:hAnsi="Gabriola" w:cs="Verdana"/>
+                <w:sz w:val="52"/>
+                <w:szCs w:val="52"/>
+                <w:u w:val="single"/>
+              </w:rPr>
+              <w:t> :</w:t>
             </w:r>
           </w:p>
           <w:p>
@@ -932,6 +954,9 @@
               </w:rPr>
             </w:pPr>
             <w:r>
+              <w:rPr>
+                <w:lang w:val="fr-FR"/>
+              </w:rPr>
               <w:t xml:space="preserve"> </w:t>
             </w:r>
             <w:r>
@@ -1119,7 +1144,13 @@
               <w:t>Interactive</w:t>
             </w:r>
           </w:p>
-          <w:p/>
+          <w:p>
+            <w:pPr>
+              <w:rPr>
+                <w:lang w:val="fr-FR"/>
+              </w:rPr>
+            </w:pPr>
+          </w:p>
           <w:p>
             <w:pPr>
               <w:rPr>
@@ -1127,6 +1158,7 @@
                 <w:b/>
                 <w:sz w:val="56"/>
                 <w:u w:val="single"/>
+                <w:lang w:val="fr-FR"/>
               </w:rPr>
             </w:pPr>
             <w:r>
@@ -1135,6 +1167,7 @@
                 <w:b/>
                 <w:sz w:val="56"/>
                 <w:u w:val="single"/>
+                <w:lang w:val="fr-FR"/>
               </w:rPr>
               <w:t>Identifiant:</w:t>
             </w:r>
@@ -1143,6 +1176,7 @@
                 <w:rFonts w:ascii="Gabriola" w:hAnsi="Gabriola"/>
                 <w:b/>
                 <w:sz w:val="56"/>
+                <w:lang w:val="fr-FR"/>
               </w:rPr>
               <w:t xml:space="preserve">      </w:t>
             </w:r>
@@ -1151,25 +1185,24 @@
                 <w:rFonts w:ascii="Gabriola" w:hAnsi="Gabriola"/>
                 <w:b/>
                 <w:sz w:val="56"/>
-              </w:rPr>
-              <w:t>gr</w:t>
-            </w:r>
-            <w:r>
-              <w:rPr>
-                <w:rFonts w:ascii="Gabriola" w:hAnsi="Gabriola"/>
-                <w:b/>
-                <w:sz w:val="56"/>
-              </w:rPr>
-              <w:t xml:space="preserve">oupemnm </w:t>
-            </w:r>
-          </w:p>
-          <w:p>
+                <w:lang w:val="fr-FR"/>
+              </w:rPr>
+              <w:t xml:space="preserve">groupemnm </w:t>
+            </w:r>
+          </w:p>
+          <w:p>
+            <w:pPr>
+              <w:rPr>
+                <w:lang w:val="fr-FR"/>
+              </w:rPr>
+            </w:pPr>
             <w:r>
               <w:rPr>
                 <w:rFonts w:ascii="Gabriola" w:hAnsi="Gabriola"/>
                 <w:b/>
                 <w:sz w:val="56"/>
                 <w:u w:val="single"/>
+                <w:lang w:val="fr-FR"/>
               </w:rPr>
               <w:t>Mots de Passe:</w:t>
             </w:r>
@@ -1178,16 +1211,9 @@
                 <w:rFonts w:ascii="Gabriola" w:hAnsi="Gabriola"/>
                 <w:b/>
                 <w:sz w:val="56"/>
-              </w:rPr>
-              <w:t xml:space="preserve">      mnm</w:t>
-            </w:r>
-            <w:r>
-              <w:rPr>
-                <w:rFonts w:ascii="Gabriola" w:hAnsi="Gabriola"/>
-                <w:b/>
-                <w:sz w:val="56"/>
-              </w:rPr>
-              <w:t xml:space="preserve"> </w:t>
+                <w:lang w:val="fr-FR"/>
+              </w:rPr>
+              <w:t xml:space="preserve">      mnm </w:t>
             </w:r>
           </w:p>
         </w:tc>
@@ -1218,18 +1244,7 @@
                 <w:szCs w:val="52"/>
               </w:rPr>
               <w:lastRenderedPageBreak/>
-              <w:t>Présentation</w:t>
-            </w:r>
-            <w:bookmarkStart w:id="0" w:name="_GoBack"/>
-            <w:bookmarkEnd w:id="0"/>
-            <w:r>
-              <w:rPr>
-                <w:rFonts w:ascii="Gabriola" w:hAnsi="Gabriola"/>
-                <w:b/>
-                <w:sz w:val="72"/>
-                <w:szCs w:val="52"/>
-              </w:rPr>
-              <w:t xml:space="preserve"> </w:t>
+              <w:t xml:space="preserve">Présentation </w:t>
             </w:r>
           </w:p>
         </w:tc>
@@ -1288,6 +1303,11 @@
             </w:r>
           </w:p>
           <w:p>
+            <w:pPr>
+              <w:rPr>
+                <w:lang w:val="fr-FR"/>
+              </w:rPr>
+            </w:pPr>
             <w:r>
               <w:rPr>
                 <w:rFonts w:ascii="Gabriola" w:hAnsi="Gabriola" w:cs="Verdana"/>
@@ -1299,12 +1319,23 @@
             </w:r>
           </w:p>
           <w:p>
-            <w:r>
+            <w:pPr>
+              <w:rPr>
+                <w:lang w:val="fr-FR"/>
+              </w:rPr>
+            </w:pPr>
+            <w:r>
+              <w:rPr>
+                <w:lang w:val="fr-FR"/>
+              </w:rPr>
               <w:t xml:space="preserve">             </w:t>
             </w:r>
           </w:p>
           <w:p>
             <w:r>
+              <w:rPr>
+                <w:lang w:val="fr-FR"/>
+              </w:rPr>
               <w:t xml:space="preserve">                </w:t>
             </w:r>
             <w:r>
@@ -1313,7 +1344,7 @@
                 <w:lang w:val="fr-FR" w:eastAsia="fr-FR"/>
               </w:rPr>
               <w:drawing>
-                <wp:inline distT="0" distB="0" distL="0" distR="0" wp14:anchorId="7876ACBB" wp14:editId="7BCD77CB">
+                <wp:inline distT="0" distB="0" distL="0" distR="0" wp14:anchorId="3C1F273D" wp14:editId="1231160C">
                   <wp:extent cx="5314286" cy="4361905"/>
                   <wp:effectExtent l="0" t="0" r="1270" b="635"/>
                   <wp:docPr id="8" name="Image 8"/>
@@ -1466,6 +1497,11 @@
             </w:r>
           </w:p>
           <w:p>
+            <w:pPr>
+              <w:rPr>
+                <w:lang w:val="fr-FR"/>
+              </w:rPr>
+            </w:pPr>
             <w:r>
               <w:rPr>
                 <w:rFonts w:ascii="Gabriola" w:hAnsi="Gabriola" w:cs="Verdana"/>
@@ -1505,6 +1541,9 @@
           </w:p>
           <w:p>
             <w:r>
+              <w:rPr>
+                <w:lang w:val="fr-FR"/>
+              </w:rPr>
               <w:t xml:space="preserve">             </w:t>
             </w:r>
             <w:r>
@@ -1513,7 +1552,7 @@
                 <w:lang w:val="fr-FR" w:eastAsia="fr-FR"/>
               </w:rPr>
               <w:drawing>
-                <wp:inline distT="0" distB="0" distL="0" distR="0" wp14:anchorId="332D67FC" wp14:editId="6FFB078F">
+                <wp:inline distT="0" distB="0" distL="0" distR="0" wp14:anchorId="00277765" wp14:editId="051C178A">
                   <wp:extent cx="5611008" cy="5515745"/>
                   <wp:effectExtent l="0" t="0" r="8890" b="8890"/>
                   <wp:docPr id="11" name="Image 11"/>
@@ -1698,6 +1737,9 @@
           </w:p>
           <w:p>
             <w:r>
+              <w:rPr>
+                <w:lang w:val="fr-FR"/>
+              </w:rPr>
               <w:t xml:space="preserve">                                    </w:t>
             </w:r>
             <w:r>
@@ -1706,7 +1748,7 @@
                 <w:lang w:val="fr-FR" w:eastAsia="fr-FR"/>
               </w:rPr>
               <w:drawing>
-                <wp:inline distT="0" distB="0" distL="0" distR="0" wp14:anchorId="1D884FEB" wp14:editId="116EBA53">
+                <wp:inline distT="0" distB="0" distL="0" distR="0" wp14:anchorId="21BFC54E" wp14:editId="5500FDB7">
                   <wp:extent cx="3971925" cy="1685925"/>
                   <wp:effectExtent l="0" t="0" r="9525" b="9525"/>
                   <wp:docPr id="12" name="Image 12"/>
@@ -1758,7 +1800,7 @@
                 <w:lang w:val="fr-FR" w:eastAsia="fr-FR"/>
               </w:rPr>
               <w:drawing>
-                <wp:inline distT="0" distB="0" distL="0" distR="0">
+                <wp:inline distT="0" distB="0" distL="0" distR="0" wp14:anchorId="221227DE" wp14:editId="2D902B4B">
                   <wp:extent cx="3990975" cy="1666875"/>
                   <wp:effectExtent l="0" t="0" r="9525" b="9525"/>
                   <wp:docPr id="14" name="Image 14"/>
@@ -1810,7 +1852,7 @@
                 <w:lang w:val="fr-FR" w:eastAsia="fr-FR"/>
               </w:rPr>
               <w:drawing>
-                <wp:inline distT="0" distB="0" distL="0" distR="0" wp14:anchorId="43C9E5E4" wp14:editId="33852C14">
+                <wp:inline distT="0" distB="0" distL="0" distR="0" wp14:anchorId="0ED9A634" wp14:editId="4EC9D715">
                   <wp:extent cx="3943350" cy="2000250"/>
                   <wp:effectExtent l="0" t="0" r="0" b="0"/>
                   <wp:docPr id="16" name="Image 16"/>
@@ -1963,27 +2005,7 @@
                 <w:szCs w:val="40"/>
                 <w:lang w:val="fr-FR"/>
               </w:rPr>
-              <w:t xml:space="preserve">Cette phase est la phase finale ou on peut </w:t>
-            </w:r>
-            <w:proofErr w:type="gramStart"/>
-            <w:r>
-              <w:rPr>
-                <w:rFonts w:ascii="Gabriola" w:hAnsi="Gabriola" w:cs="Verdana"/>
-                <w:sz w:val="48"/>
-                <w:szCs w:val="40"/>
-                <w:lang w:val="fr-FR"/>
-              </w:rPr>
-              <w:t>utilisé</w:t>
-            </w:r>
-            <w:proofErr w:type="gramEnd"/>
-            <w:r>
-              <w:rPr>
-                <w:rFonts w:ascii="Gabriola" w:hAnsi="Gabriola" w:cs="Verdana"/>
-                <w:sz w:val="48"/>
-                <w:szCs w:val="40"/>
-                <w:lang w:val="fr-FR"/>
-              </w:rPr>
-              <w:t xml:space="preserve"> les fonctionnalités du logiciel</w:t>
+              <w:t>Cette phase est la phase finale ou on peut utilisé les fonctionnalités du logiciel</w:t>
             </w:r>
             <w:r>
               <w:rPr>
@@ -2022,7 +2044,7 @@
                 <w:lang w:val="fr-FR" w:eastAsia="fr-FR"/>
               </w:rPr>
               <w:drawing>
-                <wp:inline distT="0" distB="0" distL="0" distR="0">
+                <wp:inline distT="0" distB="0" distL="0" distR="0" wp14:anchorId="304D1154" wp14:editId="179E8F0C">
                   <wp:extent cx="2867025" cy="2538095"/>
                   <wp:effectExtent l="0" t="0" r="9525" b="0"/>
                   <wp:docPr id="20" name="Image 20"/>
@@ -2081,7 +2103,7 @@
                 <w:lang w:val="fr-FR" w:eastAsia="fr-FR"/>
               </w:rPr>
               <w:drawing>
-                <wp:inline distT="0" distB="0" distL="0" distR="0">
+                <wp:inline distT="0" distB="0" distL="0" distR="0" wp14:anchorId="38E2766F" wp14:editId="62E64734">
                   <wp:extent cx="2857500" cy="2504864"/>
                   <wp:effectExtent l="0" t="0" r="0" b="0"/>
                   <wp:docPr id="21" name="Image 21"/>
@@ -2130,7 +2152,7 @@
                 <w:lang w:val="fr-FR" w:eastAsia="fr-FR"/>
               </w:rPr>
               <w:drawing>
-                <wp:inline distT="0" distB="0" distL="0" distR="0">
+                <wp:inline distT="0" distB="0" distL="0" distR="0" wp14:anchorId="37468FA6" wp14:editId="2901B384">
                   <wp:extent cx="2828925" cy="2524125"/>
                   <wp:effectExtent l="0" t="0" r="9525" b="9525"/>
                   <wp:docPr id="22" name="Image 22"/>
@@ -2180,7 +2202,7 @@
                 <w:lang w:val="fr-FR" w:eastAsia="fr-FR"/>
               </w:rPr>
               <w:drawing>
-                <wp:inline distT="0" distB="0" distL="0" distR="0">
+                <wp:inline distT="0" distB="0" distL="0" distR="0" wp14:anchorId="41508B1F" wp14:editId="49F5F8A1">
                   <wp:extent cx="2905125" cy="2561590"/>
                   <wp:effectExtent l="0" t="0" r="9525" b="0"/>
                   <wp:docPr id="23" name="Image 23"/>
@@ -2300,7 +2322,7 @@
                 <w:lang w:val="fr-FR" w:eastAsia="fr-FR"/>
               </w:rPr>
               <w:drawing>
-                <wp:inline distT="0" distB="0" distL="0" distR="0">
+                <wp:inline distT="0" distB="0" distL="0" distR="0" wp14:anchorId="7C50268E" wp14:editId="29E40F45">
                   <wp:extent cx="3146961" cy="3082518"/>
                   <wp:effectExtent l="0" t="0" r="0" b="3810"/>
                   <wp:docPr id="32" name="Image 32"/>
@@ -2350,7 +2372,7 @@
                 <w:lang w:val="fr-FR" w:eastAsia="fr-FR"/>
               </w:rPr>
               <w:drawing>
-                <wp:inline distT="0" distB="0" distL="0" distR="0">
+                <wp:inline distT="0" distB="0" distL="0" distR="0" wp14:anchorId="2D2AA34F" wp14:editId="57C7CDFD">
                   <wp:extent cx="3170712" cy="3100493"/>
                   <wp:effectExtent l="0" t="0" r="0" b="5080"/>
                   <wp:docPr id="33" name="Image 33"/>
@@ -2400,7 +2422,7 @@
                 <w:lang w:val="fr-FR" w:eastAsia="fr-FR"/>
               </w:rPr>
               <w:drawing>
-                <wp:inline distT="0" distB="0" distL="0" distR="0">
+                <wp:inline distT="0" distB="0" distL="0" distR="0" wp14:anchorId="273636E8" wp14:editId="65E52D82">
                   <wp:extent cx="3146961" cy="3082628"/>
                   <wp:effectExtent l="0" t="0" r="0" b="3810"/>
                   <wp:docPr id="34" name="Image 34"/>
@@ -2450,7 +2472,7 @@
                 <w:lang w:val="fr-FR" w:eastAsia="fr-FR"/>
               </w:rPr>
               <w:drawing>
-                <wp:inline distT="0" distB="0" distL="0" distR="0">
+                <wp:inline distT="0" distB="0" distL="0" distR="0" wp14:anchorId="240FBC27" wp14:editId="0AB1FB8A">
                   <wp:extent cx="3170555" cy="3111141"/>
                   <wp:effectExtent l="0" t="0" r="0" b="0"/>
                   <wp:docPr id="35" name="Image 35"/>
@@ -2720,7 +2742,7 @@
 </file>
 
 <file path=word/styles.xml><?xml version="1.0" encoding="utf-8"?>
-<w:styles xmlns:mc="http://schemas.openxmlformats.org/markup-compatibility/2006" xmlns:r="http://schemas.openxmlformats.org/officeDocument/2006/relationships" xmlns:w="http://schemas.openxmlformats.org/wordprocessingml/2006/main" xmlns:w14="http://schemas.microsoft.com/office/word/2010/wordml" xmlns:w15="http://schemas.microsoft.com/office/word/2012/wordml" mc:Ignorable="w14 w15">
+<w:styles xmlns:mc="http://schemas.openxmlformats.org/markup-compatibility/2006" xmlns:r="http://schemas.openxmlformats.org/officeDocument/2006/relationships" xmlns:w="http://schemas.openxmlformats.org/wordprocessingml/2006/main" xmlns:w14="http://schemas.microsoft.com/office/word/2010/wordml" xmlns:w15="http://schemas.microsoft.com/office/word/2012/wordml" xmlns:w16cex="http://schemas.microsoft.com/office/word/2018/wordml/cex" xmlns:w16cid="http://schemas.microsoft.com/office/word/2016/wordml/cid" xmlns:w16="http://schemas.microsoft.com/office/word/2018/wordml" xmlns:w16sdtdh="http://schemas.microsoft.com/office/word/2020/wordml/sdtdatahash" xmlns:w16se="http://schemas.microsoft.com/office/word/2015/wordml/symex" mc:Ignorable="w14 w15 w16se w16cid w16 w16cex w16sdtdh">
   <w:docDefaults>
     <w:rPrDefault>
       <w:rPr>
@@ -2736,7 +2758,7 @@
       </w:pPr>
     </w:pPrDefault>
   </w:docDefaults>
-  <w:latentStyles w:defLockedState="0" w:defUIPriority="99" w:defSemiHidden="0" w:defUnhideWhenUsed="0" w:defQFormat="0" w:count="371">
+  <w:latentStyles w:defLockedState="0" w:defUIPriority="99" w:defSemiHidden="0" w:defUnhideWhenUsed="0" w:defQFormat="0" w:count="376">
     <w:lsdException w:name="Normal" w:uiPriority="0" w:qFormat="1"/>
     <w:lsdException w:name="heading 1" w:uiPriority="9" w:qFormat="1"/>
     <w:lsdException w:name="heading 2" w:semiHidden="1" w:uiPriority="9" w:unhideWhenUsed="1" w:qFormat="1"/>
@@ -2842,7 +2864,6 @@
     <w:lsdException w:name="HTML Sample" w:semiHidden="1" w:unhideWhenUsed="1"/>
     <w:lsdException w:name="HTML Typewriter" w:semiHidden="1" w:unhideWhenUsed="1"/>
     <w:lsdException w:name="HTML Variable" w:semiHidden="1" w:unhideWhenUsed="1"/>
-    <w:lsdException w:name="Normal Table" w:semiHidden="1" w:unhideWhenUsed="1"/>
     <w:lsdException w:name="annotation subject" w:semiHidden="1" w:unhideWhenUsed="1"/>
     <w:lsdException w:name="No List" w:semiHidden="1" w:unhideWhenUsed="1"/>
     <w:lsdException w:name="Outline List 1" w:semiHidden="1" w:unhideWhenUsed="1"/>
@@ -2885,11 +2906,8 @@
     <w:lsdException w:name="Table Contemporary" w:semiHidden="1" w:unhideWhenUsed="1"/>
     <w:lsdException w:name="Table Elegant" w:semiHidden="1" w:unhideWhenUsed="1"/>
     <w:lsdException w:name="Table Professional" w:semiHidden="1" w:unhideWhenUsed="1"/>
-    <w:lsdException w:name="Table Subtle 1" w:semiHidden="1" w:unhideWhenUsed="1"/>
     <w:lsdException w:name="Table Subtle 2" w:semiHidden="1" w:unhideWhenUsed="1"/>
     <w:lsdException w:name="Table Web 1" w:semiHidden="1" w:unhideWhenUsed="1"/>
-    <w:lsdException w:name="Table Web 2" w:semiHidden="1" w:unhideWhenUsed="1"/>
-    <w:lsdException w:name="Table Web 3" w:semiHidden="1" w:unhideWhenUsed="1"/>
     <w:lsdException w:name="Balloon Text" w:semiHidden="1" w:unhideWhenUsed="1"/>
     <w:lsdException w:name="Table Grid" w:uiPriority="0"/>
     <w:lsdException w:name="Table Theme" w:semiHidden="1" w:unhideWhenUsed="1"/>
@@ -3108,6 +3126,11 @@
     <w:lsdException w:name="List Table 5 Dark Accent 6" w:uiPriority="50"/>
     <w:lsdException w:name="List Table 6 Colorful Accent 6" w:uiPriority="51"/>
     <w:lsdException w:name="List Table 7 Colorful Accent 6" w:uiPriority="52"/>
+    <w:lsdException w:name="Mention" w:semiHidden="1" w:unhideWhenUsed="1"/>
+    <w:lsdException w:name="Smart Hyperlink" w:semiHidden="1" w:unhideWhenUsed="1"/>
+    <w:lsdException w:name="Hashtag" w:semiHidden="1" w:unhideWhenUsed="1"/>
+    <w:lsdException w:name="Unresolved Mention" w:semiHidden="1" w:unhideWhenUsed="1"/>
+    <w:lsdException w:name="Smart Link" w:semiHidden="1" w:unhideWhenUsed="1"/>
   </w:latentStyles>
   <w:style w:type="paragraph" w:default="1" w:styleId="Normal">
     <w:name w:val="Normal"/>
@@ -3151,7 +3174,6 @@
       <w:lang w:val="fr-FR"/>
     </w:rPr>
     <w:tblPr>
-      <w:tblInd w:w="0" w:type="dxa"/>
       <w:tblBorders>
         <w:top w:val="single" w:sz="4" w:space="0" w:color="auto"/>
         <w:left w:val="single" w:sz="4" w:space="0" w:color="auto"/>
@@ -3160,12 +3182,6 @@
         <w:insideH w:val="single" w:sz="4" w:space="0" w:color="auto"/>
         <w:insideV w:val="single" w:sz="4" w:space="0" w:color="auto"/>
       </w:tblBorders>
-      <w:tblCellMar>
-        <w:top w:w="0" w:type="dxa"/>
-        <w:left w:w="108" w:type="dxa"/>
-        <w:bottom w:w="0" w:type="dxa"/>
-        <w:right w:w="108" w:type="dxa"/>
-      </w:tblCellMar>
     </w:tblPr>
   </w:style>
 </w:styles>

</xml_diff>